<commit_message>
removed unnecessary directories and files
</commit_message>
<xml_diff>
--- a/Documentation/TPJ_FINAL_REPORT.docx
+++ b/Documentation/TPJ_FINAL_REPORT.docx
@@ -154,7 +154,6 @@
                                     <w:dataBinding w:prefixMappings="xmlns:ns0='http://purl.org/dc/elements/1.1/' xmlns:ns1='http://schemas.openxmlformats.org/package/2006/metadata/core-properties' " w:xpath="/ns1:coreProperties[1]/ns0:subject[1]" w:storeItemID="{6C3C8BC8-F283-45AE-878A-BAB7291924A1}"/>
                                     <w:text/>
                                   </w:sdtPr>
-                                  <w:sdtEndPr/>
                                   <w:sdtContent>
                                     <w:r>
                                       <w:rPr>
@@ -294,7 +293,6 @@
                               <w:dataBinding w:prefixMappings="xmlns:ns0='http://purl.org/dc/elements/1.1/' xmlns:ns1='http://schemas.openxmlformats.org/package/2006/metadata/core-properties' " w:xpath="/ns1:coreProperties[1]/ns0:subject[1]" w:storeItemID="{6C3C8BC8-F283-45AE-878A-BAB7291924A1}"/>
                               <w:text/>
                             </w:sdtPr>
-                            <w:sdtEndPr/>
                             <w:sdtContent>
                               <w:r>
                                 <w:rPr>
@@ -1107,14 +1105,6 @@
                                     <w:szCs w:val="24"/>
                                   </w:rPr>
                                   <w:tab/>
-                                </w:r>
-                                <w:r>
-                                  <w:rPr>
-                                    <w:rFonts w:ascii="Arial" w:hAnsi="Arial" w:cs="Arial"/>
-                                    <w:color w:val="4472C4" w:themeColor="accent1"/>
-                                    <w:sz w:val="24"/>
-                                    <w:szCs w:val="24"/>
-                                  </w:rPr>
                                   <w:t>NOVEMBER</w:t>
                                 </w:r>
                                 <w:r>
@@ -1335,14 +1325,6 @@
                               <w:szCs w:val="24"/>
                             </w:rPr>
                             <w:tab/>
-                          </w:r>
-                          <w:r>
-                            <w:rPr>
-                              <w:rFonts w:ascii="Arial" w:hAnsi="Arial" w:cs="Arial"/>
-                              <w:color w:val="4472C4" w:themeColor="accent1"/>
-                              <w:sz w:val="24"/>
-                              <w:szCs w:val="24"/>
-                            </w:rPr>
                             <w:t>NOVEMBER</w:t>
                           </w:r>
                           <w:r>
@@ -1393,7 +1375,7 @@
           <w:pPr>
             <w:pStyle w:val="Heading1"/>
           </w:pPr>
-          <w:bookmarkStart w:id="0" w:name="_Toc25759592"/>
+          <w:bookmarkStart w:id="0" w:name="_Toc25861071"/>
           <w:r>
             <w:lastRenderedPageBreak/>
             <w:t>EXECUTIVE SUMMARY</w:t>
@@ -1542,7 +1524,7 @@
               <w:r>
                 <w:fldChar w:fldCharType="separate"/>
               </w:r>
-              <w:hyperlink w:anchor="_Toc25759592" w:history="1">
+              <w:hyperlink w:anchor="_Toc25861071" w:history="1">
                 <w:r>
                   <w:rPr>
                     <w:rStyle w:val="Hyperlink"/>
@@ -1569,7 +1551,7 @@
                     <w:noProof/>
                     <w:webHidden/>
                   </w:rPr>
-                  <w:instrText xml:space="preserve"> PAGEREF _Toc25759592 \h </w:instrText>
+                  <w:instrText xml:space="preserve"> PAGEREF _Toc25861071 \h </w:instrText>
                 </w:r>
                 <w:r>
                   <w:rPr>
@@ -1613,7 +1595,7 @@
                   <w:lang w:val="en-US"/>
                 </w:rPr>
               </w:pPr>
-              <w:hyperlink w:anchor="_Toc25759593" w:history="1">
+              <w:hyperlink w:anchor="_Toc25861072" w:history="1">
                 <w:r>
                   <w:rPr>
                     <w:rStyle w:val="Hyperlink"/>
@@ -1640,7 +1622,7 @@
                     <w:noProof/>
                     <w:webHidden/>
                   </w:rPr>
-                  <w:instrText xml:space="preserve"> PAGEREF _Toc25759593 \h </w:instrText>
+                  <w:instrText xml:space="preserve"> PAGEREF _Toc25861072 \h </w:instrText>
                 </w:r>
                 <w:r>
                   <w:rPr>
@@ -1684,7 +1666,7 @@
                   <w:lang w:val="en-US"/>
                 </w:rPr>
               </w:pPr>
-              <w:hyperlink w:anchor="_Toc25759594" w:history="1">
+              <w:hyperlink w:anchor="_Toc25861073" w:history="1">
                 <w:r>
                   <w:rPr>
                     <w:rStyle w:val="Hyperlink"/>
@@ -1711,7 +1693,7 @@
                     <w:noProof/>
                     <w:webHidden/>
                   </w:rPr>
-                  <w:instrText xml:space="preserve"> PAGEREF _Toc25759594 \h </w:instrText>
+                  <w:instrText xml:space="preserve"> PAGEREF _Toc25861073 \h </w:instrText>
                 </w:r>
                 <w:r>
                   <w:rPr>
@@ -1755,7 +1737,7 @@
                   <w:lang w:val="en-US"/>
                 </w:rPr>
               </w:pPr>
-              <w:hyperlink w:anchor="_Toc25759595" w:history="1">
+              <w:hyperlink w:anchor="_Toc25861074" w:history="1">
                 <w:r>
                   <w:rPr>
                     <w:rStyle w:val="Hyperlink"/>
@@ -1782,7 +1764,7 @@
                     <w:noProof/>
                     <w:webHidden/>
                   </w:rPr>
-                  <w:instrText xml:space="preserve"> PAGEREF _Toc25759595 \h </w:instrText>
+                  <w:instrText xml:space="preserve"> PAGEREF _Toc25861074 \h </w:instrText>
                 </w:r>
                 <w:r>
                   <w:rPr>
@@ -1826,7 +1808,7 @@
                   <w:lang w:val="en-US"/>
                 </w:rPr>
               </w:pPr>
-              <w:hyperlink w:anchor="_Toc25759596" w:history="1">
+              <w:hyperlink w:anchor="_Toc25861075" w:history="1">
                 <w:r>
                   <w:rPr>
                     <w:rStyle w:val="Hyperlink"/>
@@ -1853,7 +1835,7 @@
                     <w:noProof/>
                     <w:webHidden/>
                   </w:rPr>
-                  <w:instrText xml:space="preserve"> PAGEREF _Toc25759596 \h </w:instrText>
+                  <w:instrText xml:space="preserve"> PAGEREF _Toc25861075 \h </w:instrText>
                 </w:r>
                 <w:r>
                   <w:rPr>
@@ -1897,7 +1879,7 @@
                   <w:lang w:val="en-US"/>
                 </w:rPr>
               </w:pPr>
-              <w:hyperlink w:anchor="_Toc25759597" w:history="1">
+              <w:hyperlink w:anchor="_Toc25861076" w:history="1">
                 <w:r>
                   <w:rPr>
                     <w:rStyle w:val="Hyperlink"/>
@@ -1924,7 +1906,7 @@
                     <w:noProof/>
                     <w:webHidden/>
                   </w:rPr>
-                  <w:instrText xml:space="preserve"> PAGEREF _Toc25759597 \h </w:instrText>
+                  <w:instrText xml:space="preserve"> PAGEREF _Toc25861076 \h </w:instrText>
                 </w:r>
                 <w:r>
                   <w:rPr>
@@ -1968,7 +1950,7 @@
                   <w:lang w:val="en-US"/>
                 </w:rPr>
               </w:pPr>
-              <w:hyperlink w:anchor="_Toc25759598" w:history="1">
+              <w:hyperlink w:anchor="_Toc25861077" w:history="1">
                 <w:r>
                   <w:rPr>
                     <w:rStyle w:val="Hyperlink"/>
@@ -1995,7 +1977,7 @@
                     <w:noProof/>
                     <w:webHidden/>
                   </w:rPr>
-                  <w:instrText xml:space="preserve"> PAGEREF _Toc25759598 \h </w:instrText>
+                  <w:instrText xml:space="preserve"> PAGEREF _Toc25861077 \h </w:instrText>
                 </w:r>
                 <w:r>
                   <w:rPr>
@@ -2039,7 +2021,7 @@
                   <w:lang w:val="en-US"/>
                 </w:rPr>
               </w:pPr>
-              <w:hyperlink w:anchor="_Toc25759599" w:history="1">
+              <w:hyperlink w:anchor="_Toc25861078" w:history="1">
                 <w:r>
                   <w:rPr>
                     <w:rStyle w:val="Hyperlink"/>
@@ -2066,7 +2048,7 @@
                     <w:noProof/>
                     <w:webHidden/>
                   </w:rPr>
-                  <w:instrText xml:space="preserve"> PAGEREF _Toc25759599 \h </w:instrText>
+                  <w:instrText xml:space="preserve"> PAGEREF _Toc25861078 \h </w:instrText>
                 </w:r>
                 <w:r>
                   <w:rPr>
@@ -2110,7 +2092,7 @@
                   <w:lang w:val="en-US"/>
                 </w:rPr>
               </w:pPr>
-              <w:hyperlink w:anchor="_Toc25759600" w:history="1">
+              <w:hyperlink w:anchor="_Toc25861079" w:history="1">
                 <w:r>
                   <w:rPr>
                     <w:rStyle w:val="Hyperlink"/>
@@ -2137,7 +2119,7 @@
                     <w:noProof/>
                     <w:webHidden/>
                   </w:rPr>
-                  <w:instrText xml:space="preserve"> PAGEREF _Toc25759600 \h </w:instrText>
+                  <w:instrText xml:space="preserve"> PAGEREF _Toc25861079 \h </w:instrText>
                 </w:r>
                 <w:r>
                   <w:rPr>
@@ -2181,7 +2163,7 @@
                   <w:lang w:val="en-US"/>
                 </w:rPr>
               </w:pPr>
-              <w:hyperlink w:anchor="_Toc25759601" w:history="1">
+              <w:hyperlink w:anchor="_Toc25861080" w:history="1">
                 <w:r>
                   <w:rPr>
                     <w:rStyle w:val="Hyperlink"/>
@@ -2208,7 +2190,7 @@
                     <w:noProof/>
                     <w:webHidden/>
                   </w:rPr>
-                  <w:instrText xml:space="preserve"> PAGEREF _Toc25759601 \h </w:instrText>
+                  <w:instrText xml:space="preserve"> PAGEREF _Toc25861080 \h </w:instrText>
                 </w:r>
                 <w:r>
                   <w:rPr>
@@ -2252,7 +2234,7 @@
                   <w:lang w:val="en-US"/>
                 </w:rPr>
               </w:pPr>
-              <w:hyperlink w:anchor="_Toc25759602" w:history="1">
+              <w:hyperlink w:anchor="_Toc25861081" w:history="1">
                 <w:r>
                   <w:rPr>
                     <w:rStyle w:val="Hyperlink"/>
@@ -2279,7 +2261,7 @@
                     <w:noProof/>
                     <w:webHidden/>
                   </w:rPr>
-                  <w:instrText xml:space="preserve"> PAGEREF _Toc25759602 \h </w:instrText>
+                  <w:instrText xml:space="preserve"> PAGEREF _Toc25861081 \h </w:instrText>
                 </w:r>
                 <w:r>
                   <w:rPr>
@@ -2323,7 +2305,7 @@
                   <w:lang w:val="en-US"/>
                 </w:rPr>
               </w:pPr>
-              <w:hyperlink w:anchor="_Toc25759603" w:history="1">
+              <w:hyperlink w:anchor="_Toc25861082" w:history="1">
                 <w:r>
                   <w:rPr>
                     <w:rStyle w:val="Hyperlink"/>
@@ -2350,7 +2332,7 @@
                     <w:noProof/>
                     <w:webHidden/>
                   </w:rPr>
-                  <w:instrText xml:space="preserve"> PAGEREF _Toc25759603 \h </w:instrText>
+                  <w:instrText xml:space="preserve"> PAGEREF _Toc25861082 \h </w:instrText>
                 </w:r>
                 <w:r>
                   <w:rPr>
@@ -2394,7 +2376,7 @@
                   <w:lang w:val="en-US"/>
                 </w:rPr>
               </w:pPr>
-              <w:hyperlink w:anchor="_Toc25759604" w:history="1">
+              <w:hyperlink w:anchor="_Toc25861083" w:history="1">
                 <w:r>
                   <w:rPr>
                     <w:rStyle w:val="Hyperlink"/>
@@ -2421,7 +2403,7 @@
                     <w:noProof/>
                     <w:webHidden/>
                   </w:rPr>
-                  <w:instrText xml:space="preserve"> PAGEREF _Toc25759604 \h </w:instrText>
+                  <w:instrText xml:space="preserve"> PAGEREF _Toc25861083 \h </w:instrText>
                 </w:r>
                 <w:r>
                   <w:rPr>
@@ -2465,7 +2447,7 @@
                   <w:lang w:val="en-US"/>
                 </w:rPr>
               </w:pPr>
-              <w:hyperlink w:anchor="_Toc25759605" w:history="1">
+              <w:hyperlink w:anchor="_Toc25861084" w:history="1">
                 <w:r>
                   <w:rPr>
                     <w:rStyle w:val="Hyperlink"/>
@@ -2492,7 +2474,7 @@
                     <w:noProof/>
                     <w:webHidden/>
                   </w:rPr>
-                  <w:instrText xml:space="preserve"> PAGEREF _Toc25759605 \h </w:instrText>
+                  <w:instrText xml:space="preserve"> PAGEREF _Toc25861084 \h </w:instrText>
                 </w:r>
                 <w:r>
                   <w:rPr>
@@ -2536,7 +2518,7 @@
                   <w:lang w:val="en-US"/>
                 </w:rPr>
               </w:pPr>
-              <w:hyperlink w:anchor="_Toc25759606" w:history="1">
+              <w:hyperlink w:anchor="_Toc25861085" w:history="1">
                 <w:r>
                   <w:rPr>
                     <w:rStyle w:val="Hyperlink"/>
@@ -2563,7 +2545,7 @@
                     <w:noProof/>
                     <w:webHidden/>
                   </w:rPr>
-                  <w:instrText xml:space="preserve"> PAGEREF _Toc25759606 \h </w:instrText>
+                  <w:instrText xml:space="preserve"> PAGEREF _Toc25861085 \h </w:instrText>
                 </w:r>
                 <w:r>
                   <w:rPr>
@@ -2583,7 +2565,7 @@
                     <w:noProof/>
                     <w:webHidden/>
                   </w:rPr>
-                  <w:t>13</w:t>
+                  <w:t>14</w:t>
                 </w:r>
                 <w:r>
                   <w:rPr>
@@ -2607,7 +2589,7 @@
                   <w:lang w:val="en-US"/>
                 </w:rPr>
               </w:pPr>
-              <w:hyperlink w:anchor="_Toc25759607" w:history="1">
+              <w:hyperlink w:anchor="_Toc25861086" w:history="1">
                 <w:r>
                   <w:rPr>
                     <w:rStyle w:val="Hyperlink"/>
@@ -2634,7 +2616,7 @@
                     <w:noProof/>
                     <w:webHidden/>
                   </w:rPr>
-                  <w:instrText xml:space="preserve"> PAGEREF _Toc25759607 \h </w:instrText>
+                  <w:instrText xml:space="preserve"> PAGEREF _Toc25861086 \h </w:instrText>
                 </w:r>
                 <w:r>
                   <w:rPr>
@@ -2654,7 +2636,7 @@
                     <w:noProof/>
                     <w:webHidden/>
                   </w:rPr>
-                  <w:t>14</w:t>
+                  <w:t>15</w:t>
                 </w:r>
                 <w:r>
                   <w:rPr>
@@ -2678,7 +2660,7 @@
                   <w:lang w:val="en-US"/>
                 </w:rPr>
               </w:pPr>
-              <w:hyperlink w:anchor="_Toc25759608" w:history="1">
+              <w:hyperlink w:anchor="_Toc25861087" w:history="1">
                 <w:r>
                   <w:rPr>
                     <w:rStyle w:val="Hyperlink"/>
@@ -2705,7 +2687,7 @@
                     <w:noProof/>
                     <w:webHidden/>
                   </w:rPr>
-                  <w:instrText xml:space="preserve"> PAGEREF _Toc25759608 \h </w:instrText>
+                  <w:instrText xml:space="preserve"> PAGEREF _Toc25861087 \h </w:instrText>
                 </w:r>
                 <w:r>
                   <w:rPr>
@@ -2725,7 +2707,7 @@
                     <w:noProof/>
                     <w:webHidden/>
                   </w:rPr>
-                  <w:t>15</w:t>
+                  <w:t>16</w:t>
                 </w:r>
                 <w:r>
                   <w:rPr>
@@ -2749,7 +2731,7 @@
                   <w:lang w:val="en-US"/>
                 </w:rPr>
               </w:pPr>
-              <w:hyperlink w:anchor="_Toc25759609" w:history="1">
+              <w:hyperlink w:anchor="_Toc25861088" w:history="1">
                 <w:r>
                   <w:rPr>
                     <w:rStyle w:val="Hyperlink"/>
@@ -2776,7 +2758,7 @@
                     <w:noProof/>
                     <w:webHidden/>
                   </w:rPr>
-                  <w:instrText xml:space="preserve"> PAGEREF _Toc25759609 \h </w:instrText>
+                  <w:instrText xml:space="preserve"> PAGEREF _Toc25861088 \h </w:instrText>
                 </w:r>
                 <w:r>
                   <w:rPr>
@@ -2796,7 +2778,7 @@
                     <w:noProof/>
                     <w:webHidden/>
                   </w:rPr>
-                  <w:t>16</w:t>
+                  <w:t>17</w:t>
                 </w:r>
                 <w:r>
                   <w:rPr>
@@ -2820,7 +2802,7 @@
                   <w:lang w:val="en-US"/>
                 </w:rPr>
               </w:pPr>
-              <w:hyperlink w:anchor="_Toc25759610" w:history="1">
+              <w:hyperlink w:anchor="_Toc25861089" w:history="1">
                 <w:r>
                   <w:rPr>
                     <w:rStyle w:val="Hyperlink"/>
@@ -2847,7 +2829,7 @@
                     <w:noProof/>
                     <w:webHidden/>
                   </w:rPr>
-                  <w:instrText xml:space="preserve"> PAGEREF _Toc25759610 \h </w:instrText>
+                  <w:instrText xml:space="preserve"> PAGEREF _Toc25861089 \h </w:instrText>
                 </w:r>
                 <w:r>
                   <w:rPr>
@@ -2867,7 +2849,7 @@
                     <w:noProof/>
                     <w:webHidden/>
                   </w:rPr>
-                  <w:t>17</w:t>
+                  <w:t>18</w:t>
                 </w:r>
                 <w:r>
                   <w:rPr>
@@ -2891,7 +2873,7 @@
                   <w:lang w:val="en-US"/>
                 </w:rPr>
               </w:pPr>
-              <w:hyperlink w:anchor="_Toc25759611" w:history="1">
+              <w:hyperlink w:anchor="_Toc25861090" w:history="1">
                 <w:r>
                   <w:rPr>
                     <w:rStyle w:val="Hyperlink"/>
@@ -2918,7 +2900,7 @@
                     <w:noProof/>
                     <w:webHidden/>
                   </w:rPr>
-                  <w:instrText xml:space="preserve"> PAGEREF _Toc25759611 \h </w:instrText>
+                  <w:instrText xml:space="preserve"> PAGEREF _Toc25861090 \h </w:instrText>
                 </w:r>
                 <w:r>
                   <w:rPr>
@@ -2938,7 +2920,7 @@
                     <w:noProof/>
                     <w:webHidden/>
                   </w:rPr>
-                  <w:t>17</w:t>
+                  <w:t>18</w:t>
                 </w:r>
                 <w:r>
                   <w:rPr>
@@ -2962,7 +2944,7 @@
                   <w:lang w:val="en-US"/>
                 </w:rPr>
               </w:pPr>
-              <w:hyperlink w:anchor="_Toc25759612" w:history="1">
+              <w:hyperlink w:anchor="_Toc25861091" w:history="1">
                 <w:r>
                   <w:rPr>
                     <w:rStyle w:val="Hyperlink"/>
@@ -2989,7 +2971,7 @@
                     <w:noProof/>
                     <w:webHidden/>
                   </w:rPr>
-                  <w:instrText xml:space="preserve"> PAGEREF _Toc25759612 \h </w:instrText>
+                  <w:instrText xml:space="preserve"> PAGEREF _Toc25861091 \h </w:instrText>
                 </w:r>
                 <w:r>
                   <w:rPr>
@@ -3009,7 +2991,7 @@
                     <w:noProof/>
                     <w:webHidden/>
                   </w:rPr>
-                  <w:t>17</w:t>
+                  <w:t>18</w:t>
                 </w:r>
                 <w:r>
                   <w:rPr>
@@ -3033,7 +3015,7 @@
                   <w:lang w:val="en-US"/>
                 </w:rPr>
               </w:pPr>
-              <w:hyperlink w:anchor="_Toc25759613" w:history="1">
+              <w:hyperlink w:anchor="_Toc25861092" w:history="1">
                 <w:r>
                   <w:rPr>
                     <w:rStyle w:val="Hyperlink"/>
@@ -3060,7 +3042,7 @@
                     <w:noProof/>
                     <w:webHidden/>
                   </w:rPr>
-                  <w:instrText xml:space="preserve"> PAGEREF _Toc25759613 \h </w:instrText>
+                  <w:instrText xml:space="preserve"> PAGEREF _Toc25861092 \h </w:instrText>
                 </w:r>
                 <w:r>
                   <w:rPr>
@@ -3080,7 +3062,7 @@
                     <w:noProof/>
                     <w:webHidden/>
                   </w:rPr>
-                  <w:t>18</w:t>
+                  <w:t>19</w:t>
                 </w:r>
                 <w:r>
                   <w:rPr>
@@ -3104,7 +3086,7 @@
                   <w:lang w:val="en-US"/>
                 </w:rPr>
               </w:pPr>
-              <w:hyperlink w:anchor="_Toc25759614" w:history="1">
+              <w:hyperlink w:anchor="_Toc25861093" w:history="1">
                 <w:r>
                   <w:rPr>
                     <w:rStyle w:val="Hyperlink"/>
@@ -3131,7 +3113,7 @@
                     <w:noProof/>
                     <w:webHidden/>
                   </w:rPr>
-                  <w:instrText xml:space="preserve"> PAGEREF _Toc25759614 \h </w:instrText>
+                  <w:instrText xml:space="preserve"> PAGEREF _Toc25861093 \h </w:instrText>
                 </w:r>
                 <w:r>
                   <w:rPr>
@@ -3151,7 +3133,7 @@
                     <w:noProof/>
                     <w:webHidden/>
                   </w:rPr>
-                  <w:t>19</w:t>
+                  <w:t>20</w:t>
                 </w:r>
                 <w:r>
                   <w:rPr>
@@ -3211,7 +3193,7 @@
       <w:pPr>
         <w:pStyle w:val="Heading1"/>
       </w:pPr>
-      <w:bookmarkStart w:id="1" w:name="_Toc25759593"/>
+      <w:bookmarkStart w:id="1" w:name="_Toc25861072"/>
       <w:r>
         <w:lastRenderedPageBreak/>
         <w:t>TABLE OF FIGURES</w:t>
@@ -3228,7 +3210,7 @@
           <w:rFonts w:asciiTheme="minorHAnsi" w:eastAsiaTheme="minorEastAsia" w:hAnsiTheme="minorHAnsi"/>
           <w:noProof/>
           <w:sz w:val="22"/>
-          <w:lang w:eastAsia="en-CA"/>
+          <w:lang w:val="en-US"/>
         </w:rPr>
       </w:pPr>
       <w:r>
@@ -3252,7 +3234,7 @@
         </w:rPr>
         <w:fldChar w:fldCharType="separate"/>
       </w:r>
-      <w:hyperlink r:id="rId8" w:anchor="_Toc25677830" w:history="1">
+      <w:hyperlink r:id="rId8" w:anchor="_Toc25861094" w:history="1">
         <w:r>
           <w:rPr>
             <w:rStyle w:val="Hyperlink"/>
@@ -3279,7 +3261,7 @@
             <w:noProof/>
             <w:webHidden/>
           </w:rPr>
-          <w:instrText xml:space="preserve"> PAGEREF _Toc25677830 \h </w:instrText>
+          <w:instrText xml:space="preserve"> PAGEREF _Toc25861094 \h </w:instrText>
         </w:r>
         <w:r>
           <w:rPr>
@@ -3320,10 +3302,10 @@
           <w:rFonts w:asciiTheme="minorHAnsi" w:eastAsiaTheme="minorEastAsia" w:hAnsiTheme="minorHAnsi"/>
           <w:noProof/>
           <w:sz w:val="22"/>
-          <w:lang w:eastAsia="en-CA"/>
-        </w:rPr>
-      </w:pPr>
-      <w:hyperlink r:id="rId9" w:anchor="_Toc25677831" w:history="1">
+          <w:lang w:val="en-US"/>
+        </w:rPr>
+      </w:pPr>
+      <w:hyperlink r:id="rId9" w:anchor="_Toc25861095" w:history="1">
         <w:r>
           <w:rPr>
             <w:rStyle w:val="Hyperlink"/>
@@ -3350,7 +3332,7 @@
             <w:noProof/>
             <w:webHidden/>
           </w:rPr>
-          <w:instrText xml:space="preserve"> PAGEREF _Toc25677831 \h </w:instrText>
+          <w:instrText xml:space="preserve"> PAGEREF _Toc25861095 \h </w:instrText>
         </w:r>
         <w:r>
           <w:rPr>
@@ -3391,16 +3373,16 @@
           <w:rFonts w:asciiTheme="minorHAnsi" w:eastAsiaTheme="minorEastAsia" w:hAnsiTheme="minorHAnsi"/>
           <w:noProof/>
           <w:sz w:val="22"/>
-          <w:lang w:eastAsia="en-CA"/>
-        </w:rPr>
-      </w:pPr>
-      <w:hyperlink r:id="rId10" w:anchor="_Toc25677832" w:history="1">
+          <w:lang w:val="en-US"/>
+        </w:rPr>
+      </w:pPr>
+      <w:hyperlink r:id="rId10" w:anchor="_Toc25861096" w:history="1">
         <w:r>
           <w:rPr>
             <w:rStyle w:val="Hyperlink"/>
             <w:noProof/>
           </w:rPr>
-          <w:t>Figure 3: ZRecognition Graphical User Interface (GUI)</w:t>
+          <w:t>Figure 3: Z-Recognition Graphical User Interface (GUI)</w:t>
         </w:r>
         <w:r>
           <w:rPr>
@@ -3421,7 +3403,7 @@
             <w:noProof/>
             <w:webHidden/>
           </w:rPr>
-          <w:instrText xml:space="preserve"> PAGEREF _Toc25677832 \h </w:instrText>
+          <w:instrText xml:space="preserve"> PAGEREF _Toc25861096 \h </w:instrText>
         </w:r>
         <w:r>
           <w:rPr>
@@ -3474,8 +3456,6 @@
           <w:szCs w:val="24"/>
         </w:rPr>
       </w:pPr>
-      <w:bookmarkStart w:id="2" w:name="_GoBack"/>
-      <w:bookmarkEnd w:id="2"/>
     </w:p>
     <w:p>
       <w:pPr>
@@ -3497,11 +3477,11 @@
       <w:pPr>
         <w:pStyle w:val="Heading1"/>
       </w:pPr>
-      <w:bookmarkStart w:id="3" w:name="_Toc25759594"/>
+      <w:bookmarkStart w:id="2" w:name="_Toc25861073"/>
       <w:r>
         <w:t>TABLE OF TABLES</w:t>
       </w:r>
-      <w:bookmarkEnd w:id="3"/>
+      <w:bookmarkEnd w:id="2"/>
     </w:p>
     <w:p>
       <w:pPr>
@@ -3513,7 +3493,7 @@
           <w:rFonts w:asciiTheme="minorHAnsi" w:eastAsiaTheme="minorEastAsia" w:hAnsiTheme="minorHAnsi"/>
           <w:noProof/>
           <w:sz w:val="22"/>
-          <w:lang w:eastAsia="en-CA"/>
+          <w:lang w:val="en-US"/>
         </w:rPr>
       </w:pPr>
       <w:r>
@@ -3537,7 +3517,7 @@
         </w:rPr>
         <w:fldChar w:fldCharType="separate"/>
       </w:r>
-      <w:hyperlink w:anchor="_Toc25588801" w:history="1">
+      <w:hyperlink w:anchor="_Toc25861097" w:history="1">
         <w:r>
           <w:rPr>
             <w:rStyle w:val="Hyperlink"/>
@@ -3564,7 +3544,7 @@
             <w:noProof/>
             <w:webHidden/>
           </w:rPr>
-          <w:instrText xml:space="preserve"> PAGEREF _Toc25588801 \h </w:instrText>
+          <w:instrText xml:space="preserve"> PAGEREF _Toc25861097 \h </w:instrText>
         </w:r>
         <w:r>
           <w:rPr>
@@ -3584,7 +3564,7 @@
             <w:noProof/>
             <w:webHidden/>
           </w:rPr>
-          <w:t>17</w:t>
+          <w:t>18</w:t>
         </w:r>
         <w:r>
           <w:rPr>
@@ -3627,14 +3607,13 @@
       <w:pPr>
         <w:pStyle w:val="Heading1"/>
       </w:pPr>
-      <w:bookmarkStart w:id="4" w:name="_Toc25759595"/>
+      <w:bookmarkStart w:id="3" w:name="_Toc25861074"/>
       <w:r>
         <w:lastRenderedPageBreak/>
         <w:t>INTRODUCTION</w:t>
       </w:r>
-      <w:bookmarkEnd w:id="4"/>
-    </w:p>
-    <w:p/>
+      <w:bookmarkEnd w:id="3"/>
+    </w:p>
     <w:p>
       <w:pPr>
         <w:spacing w:line="480" w:lineRule="auto"/>
@@ -3772,14 +3751,13 @@
       <w:pPr>
         <w:pStyle w:val="Heading1"/>
       </w:pPr>
-      <w:bookmarkStart w:id="5" w:name="_Toc25759596"/>
+      <w:bookmarkStart w:id="4" w:name="_Toc25861075"/>
       <w:r>
         <w:lastRenderedPageBreak/>
         <w:t>FUNCTIONAL FEATURES</w:t>
       </w:r>
-      <w:bookmarkEnd w:id="5"/>
-    </w:p>
-    <w:p/>
+      <w:bookmarkEnd w:id="4"/>
+    </w:p>
     <w:p>
       <w:pPr>
         <w:pStyle w:val="ListParagraph"/>
@@ -3808,6 +3786,15 @@
       <w:r>
         <w:t xml:space="preserve"> This JSON object is then cross checked against a MongoDB database which contains a list of authorized vehicular license plates.</w:t>
       </w:r>
+      <w:r>
+        <w:t xml:space="preserve"> To improve </w:t>
+      </w:r>
+      <w:r>
+        <w:t>the accuracy on the returned Azure OCR, Image Binarizatio</w:t>
+      </w:r>
+      <w:r>
+        <w:t>n is implemented.</w:t>
+      </w:r>
     </w:p>
     <w:p>
       <w:pPr>
@@ -3911,7 +3898,13 @@
         <w:t xml:space="preserve"> –</w:t>
       </w:r>
       <w:r>
-        <w:t xml:space="preserve"> The Pi is compiled with a python script “zRecognition</w:t>
+        <w:t xml:space="preserve"> The Pi is compiled with a python script “</w:t>
+      </w:r>
+      <w:r>
+        <w:t>Z</w:t>
+      </w:r>
+      <w:r>
+        <w:t>Recognition</w:t>
       </w:r>
       <w:r>
         <w:t>.py</w:t>
@@ -4018,7 +4011,19 @@
         <w:spacing w:line="480" w:lineRule="auto"/>
       </w:pPr>
       <w:r>
-        <w:t>Timed Capture – Once this option is selected, the system will start to capture images at a timed ratio that can be pre-set by the user.</w:t>
+        <w:t xml:space="preserve">Timed Capture – Once this option is selected, the system will start to capture images at a timed </w:t>
+      </w:r>
+      <w:r>
+        <w:t>rate</w:t>
+      </w:r>
+      <w:r>
+        <w:t xml:space="preserve"> that can be </w:t>
+      </w:r>
+      <w:r>
+        <w:t>set</w:t>
+      </w:r>
+      <w:r>
+        <w:t xml:space="preserve"> by the user.</w:t>
       </w:r>
     </w:p>
     <w:p>
@@ -4031,7 +4036,16 @@
         <w:spacing w:line="480" w:lineRule="auto"/>
       </w:pPr>
       <w:r>
-        <w:t>Stop Timed Capture – This option disables the timed interval image captures</w:t>
+        <w:t xml:space="preserve">Stop Timed Capture – This option </w:t>
+      </w:r>
+      <w:r>
+        <w:t>stops</w:t>
+      </w:r>
+      <w:r>
+        <w:t xml:space="preserve"> the timed interval image capture</w:t>
+      </w:r>
+      <w:r>
+        <w:t xml:space="preserve"> process</w:t>
       </w:r>
     </w:p>
     <w:p>
@@ -4097,14 +4111,13 @@
       <w:pPr>
         <w:pStyle w:val="Heading1"/>
       </w:pPr>
-      <w:bookmarkStart w:id="6" w:name="_Toc25759597"/>
+      <w:bookmarkStart w:id="5" w:name="_Toc25861076"/>
       <w:r>
         <w:lastRenderedPageBreak/>
         <w:t>SYSTEM SPECIFICATIONS</w:t>
       </w:r>
-      <w:bookmarkEnd w:id="6"/>
-    </w:p>
-    <w:p/>
+      <w:bookmarkEnd w:id="5"/>
+    </w:p>
     <w:p>
       <w:pPr>
         <w:spacing w:line="360" w:lineRule="auto"/>
@@ -4480,14 +4493,13 @@
       <w:pPr>
         <w:pStyle w:val="Heading1"/>
       </w:pPr>
-      <w:bookmarkStart w:id="7" w:name="_Toc25759598"/>
+      <w:bookmarkStart w:id="6" w:name="_Toc25861077"/>
       <w:r>
         <w:lastRenderedPageBreak/>
         <w:t>OPERATING INSTRUCTIONS</w:t>
       </w:r>
-      <w:bookmarkEnd w:id="7"/>
-    </w:p>
-    <w:p/>
+      <w:bookmarkEnd w:id="6"/>
+    </w:p>
     <w:p>
       <w:pPr>
         <w:spacing w:line="480" w:lineRule="auto"/>
@@ -4539,7 +4551,19 @@
         <w:rPr>
           <w:szCs w:val="24"/>
         </w:rPr>
-        <w:t>Plug the power cord into the Pi and connect to a power source</w:t>
+        <w:t xml:space="preserve">Plug the power cord into the </w:t>
+      </w:r>
+      <w:r>
+        <w:rPr>
+          <w:szCs w:val="24"/>
+        </w:rPr>
+        <w:t xml:space="preserve">Raspberry </w:t>
+      </w:r>
+      <w:r>
+        <w:rPr>
+          <w:szCs w:val="24"/>
+        </w:rPr>
+        <w:t>Pi and connect to a power source</w:t>
       </w:r>
     </w:p>
     <w:p>
@@ -4559,7 +4583,19 @@
         <w:rPr>
           <w:szCs w:val="24"/>
         </w:rPr>
-        <w:t>Connect Pi to an Internet source</w:t>
+        <w:t xml:space="preserve">Connect </w:t>
+      </w:r>
+      <w:r>
+        <w:rPr>
+          <w:szCs w:val="24"/>
+        </w:rPr>
+        <w:t xml:space="preserve">the Raspberry </w:t>
+      </w:r>
+      <w:r>
+        <w:rPr>
+          <w:szCs w:val="24"/>
+        </w:rPr>
+        <w:t>Pi to an Internet source</w:t>
       </w:r>
     </w:p>
     <w:p>
@@ -4579,7 +4615,19 @@
         <w:rPr>
           <w:szCs w:val="24"/>
         </w:rPr>
-        <w:t>Using either an Ethernet Cable or a Wireless Fidelity (Wi-Fi) access point</w:t>
+        <w:t xml:space="preserve">Using either an Ethernet </w:t>
+      </w:r>
+      <w:r>
+        <w:rPr>
+          <w:szCs w:val="24"/>
+        </w:rPr>
+        <w:t>c</w:t>
+      </w:r>
+      <w:r>
+        <w:rPr>
+          <w:szCs w:val="24"/>
+        </w:rPr>
+        <w:t>able or a Wireless Fidelity (Wi-Fi) access point</w:t>
       </w:r>
     </w:p>
     <w:p>
@@ -4784,25 +4832,25 @@
       <w:pPr>
         <w:pStyle w:val="Heading1"/>
       </w:pPr>
-      <w:bookmarkStart w:id="8" w:name="_Toc25759599"/>
+      <w:bookmarkStart w:id="7" w:name="_Toc25861078"/>
       <w:r>
         <w:lastRenderedPageBreak/>
         <w:t>PRODUCT DESIGN, IMPLEMENTATION, AND OPERATION OF THE SYSTEM</w:t>
       </w:r>
+      <w:bookmarkEnd w:id="7"/>
+    </w:p>
+    <w:p>
+      <w:pPr>
+        <w:pStyle w:val="Heading2"/>
+      </w:pPr>
+      <w:bookmarkStart w:id="8" w:name="_Toc25861079"/>
+      <w:r>
+        <w:t>SYSTEM BLOCK-DIAGRAM</w:t>
+      </w:r>
       <w:bookmarkEnd w:id="8"/>
     </w:p>
     <w:p>
       <w:pPr>
-        <w:pStyle w:val="Heading2"/>
-      </w:pPr>
-      <w:bookmarkStart w:id="9" w:name="_Toc25759600"/>
-      <w:r>
-        <w:t>SYSTEM BLOCK-DIAGRAM</w:t>
-      </w:r>
-      <w:bookmarkEnd w:id="9"/>
-    </w:p>
-    <w:p>
-      <w:pPr>
         <w:jc w:val="center"/>
       </w:pPr>
       <w:r>
@@ -4810,9 +4858,9 @@
           <w:noProof/>
         </w:rPr>
         <w:drawing>
-          <wp:inline distT="0" distB="0" distL="0" distR="0" wp14:anchorId="72AF610C" wp14:editId="4D2AEEBD">
-            <wp:extent cx="4648200" cy="3638269"/>
-            <wp:effectExtent l="0" t="0" r="0" b="635"/>
+          <wp:inline distT="0" distB="0" distL="0" distR="0" wp14:anchorId="2E042349" wp14:editId="7D60AB59">
+            <wp:extent cx="4052888" cy="3497415"/>
+            <wp:effectExtent l="0" t="0" r="5080" b="8255"/>
             <wp:docPr id="1" name="Picture 1"/>
             <wp:cNvGraphicFramePr>
               <a:graphicFrameLocks xmlns:a="http://schemas.openxmlformats.org/drawingml/2006/main" noChangeAspect="1"/>
@@ -4825,13 +4873,7 @@
                     <pic:cNvPicPr/>
                   </pic:nvPicPr>
                   <pic:blipFill>
-                    <a:blip r:embed="rId11">
-                      <a:extLst>
-                        <a:ext uri="{28A0092B-C50C-407E-A947-70E740481C1C}">
-                          <a14:useLocalDpi xmlns:a14="http://schemas.microsoft.com/office/drawing/2010/main" val="0"/>
-                        </a:ext>
-                      </a:extLst>
-                    </a:blip>
+                    <a:blip r:embed="rId11"/>
                     <a:stretch>
                       <a:fillRect/>
                     </a:stretch>
@@ -4839,7 +4881,7 @@
                   <pic:spPr>
                     <a:xfrm>
                       <a:off x="0" y="0"/>
-                      <a:ext cx="4666841" cy="3652859"/>
+                      <a:ext cx="4065980" cy="3508713"/>
                     </a:xfrm>
                     <a:prstGeom prst="rect">
                       <a:avLst/>
@@ -4858,7 +4900,7 @@
         <mc:AlternateContent>
           <mc:Choice Requires="wps">
             <w:drawing>
-              <wp:inline distT="0" distB="0" distL="0" distR="0" wp14:anchorId="314D2906" wp14:editId="782B9AC0">
+              <wp:inline distT="0" distB="0" distL="0" distR="0" wp14:anchorId="314D2906" wp14:editId="33980549">
                 <wp:extent cx="4114800" cy="154305"/>
                 <wp:effectExtent l="0" t="0" r="0" b="0"/>
                 <wp:docPr id="6" name="Text Box 6"/>
@@ -4893,35 +4935,22 @@
                                 <w:sz w:val="24"/>
                               </w:rPr>
                             </w:pPr>
-                            <w:bookmarkStart w:id="10" w:name="_Toc25677830"/>
+                            <w:bookmarkStart w:id="9" w:name="_Toc25861094"/>
                             <w:r>
                               <w:t xml:space="preserve">Figure </w:t>
                             </w:r>
-                            <w:r>
-                              <w:fldChar w:fldCharType="begin"/>
-                            </w:r>
-                            <w:r>
-                              <w:instrText xml:space="preserve"> SEQ Figure \* ARABIC </w:instrText>
-                            </w:r>
-                            <w:r>
-                              <w:fldChar w:fldCharType="separate"/>
-                            </w:r>
-                            <w:r>
-                              <w:rPr>
-                                <w:noProof/>
-                              </w:rPr>
-                              <w:t>1</w:t>
-                            </w:r>
-                            <w:r>
-                              <w:rPr>
-                                <w:noProof/>
-                              </w:rPr>
-                              <w:fldChar w:fldCharType="end"/>
-                            </w:r>
+                            <w:fldSimple w:instr=" SEQ Figure \* ARABIC ">
+                              <w:r>
+                                <w:rPr>
+                                  <w:noProof/>
+                                </w:rPr>
+                                <w:t>1</w:t>
+                              </w:r>
+                            </w:fldSimple>
                             <w:r>
                               <w:t>: System Block Diagram</w:t>
                             </w:r>
-                            <w:bookmarkEnd w:id="10"/>
+                            <w:bookmarkEnd w:id="9"/>
                           </w:p>
                         </w:txbxContent>
                       </wps:txbx>
@@ -4951,35 +4980,22 @@
                           <w:sz w:val="24"/>
                         </w:rPr>
                       </w:pPr>
-                      <w:bookmarkStart w:id="11" w:name="_Toc25677830"/>
+                      <w:bookmarkStart w:id="10" w:name="_Toc25861094"/>
                       <w:r>
                         <w:t xml:space="preserve">Figure </w:t>
                       </w:r>
-                      <w:r>
-                        <w:fldChar w:fldCharType="begin"/>
-                      </w:r>
-                      <w:r>
-                        <w:instrText xml:space="preserve"> SEQ Figure \* ARABIC </w:instrText>
-                      </w:r>
-                      <w:r>
-                        <w:fldChar w:fldCharType="separate"/>
-                      </w:r>
-                      <w:r>
-                        <w:rPr>
-                          <w:noProof/>
-                        </w:rPr>
-                        <w:t>1</w:t>
-                      </w:r>
-                      <w:r>
-                        <w:rPr>
-                          <w:noProof/>
-                        </w:rPr>
-                        <w:fldChar w:fldCharType="end"/>
-                      </w:r>
+                      <w:fldSimple w:instr=" SEQ Figure \* ARABIC ">
+                        <w:r>
+                          <w:rPr>
+                            <w:noProof/>
+                          </w:rPr>
+                          <w:t>1</w:t>
+                        </w:r>
+                      </w:fldSimple>
                       <w:r>
                         <w:t>: System Block Diagram</w:t>
                       </w:r>
-                      <w:bookmarkEnd w:id="11"/>
+                      <w:bookmarkEnd w:id="10"/>
                     </w:p>
                   </w:txbxContent>
                 </v:textbox>
@@ -4994,11 +5010,11 @@
       <w:pPr>
         <w:pStyle w:val="Heading2"/>
       </w:pPr>
-      <w:bookmarkStart w:id="12" w:name="_Toc25759601"/>
+      <w:bookmarkStart w:id="11" w:name="_Toc25861080"/>
       <w:r>
         <w:t>SOFTWARE FLOW-CHART</w:t>
       </w:r>
-      <w:bookmarkEnd w:id="12"/>
+      <w:bookmarkEnd w:id="11"/>
     </w:p>
     <w:p>
       <w:pPr>
@@ -5009,10 +5025,10 @@
           <w:noProof/>
         </w:rPr>
         <w:drawing>
-          <wp:inline distT="0" distB="0" distL="0" distR="0" wp14:anchorId="62F35FC5" wp14:editId="2DADE2A2">
-            <wp:extent cx="5706110" cy="2671445"/>
-            <wp:effectExtent l="0" t="0" r="8890" b="0"/>
-            <wp:docPr id="2" name="Picture 2"/>
+          <wp:inline distT="0" distB="0" distL="0" distR="0" wp14:anchorId="017EC913" wp14:editId="485513C3">
+            <wp:extent cx="5153025" cy="2917846"/>
+            <wp:effectExtent l="0" t="0" r="0" b="0"/>
+            <wp:docPr id="10" name="Picture 10"/>
             <wp:cNvGraphicFramePr>
               <a:graphicFrameLocks xmlns:a="http://schemas.openxmlformats.org/drawingml/2006/main" noChangeAspect="1"/>
             </wp:cNvGraphicFramePr>
@@ -5020,7 +5036,7 @@
               <a:graphicData uri="http://schemas.openxmlformats.org/drawingml/2006/picture">
                 <pic:pic xmlns:pic="http://schemas.openxmlformats.org/drawingml/2006/picture">
                   <pic:nvPicPr>
-                    <pic:cNvPr id="1" name=""/>
+                    <pic:cNvPr id="10" name="MainProgramFlowChart.png"/>
                     <pic:cNvPicPr/>
                   </pic:nvPicPr>
                   <pic:blipFill>
@@ -5038,7 +5054,7 @@
                   <pic:spPr>
                     <a:xfrm>
                       <a:off x="0" y="0"/>
-                      <a:ext cx="5706110" cy="2671445"/>
+                      <a:ext cx="5188014" cy="2937658"/>
                     </a:xfrm>
                     <a:prstGeom prst="rect">
                       <a:avLst/>
@@ -5057,7 +5073,7 @@
         <mc:AlternateContent>
           <mc:Choice Requires="wps">
             <w:drawing>
-              <wp:inline distT="0" distB="0" distL="0" distR="0" wp14:anchorId="75A3933D" wp14:editId="66CDAA98">
+              <wp:inline distT="0" distB="0" distL="0" distR="0" wp14:anchorId="75A3933D" wp14:editId="351F5FFF">
                 <wp:extent cx="2710815" cy="194310"/>
                 <wp:effectExtent l="0" t="0" r="0" b="0"/>
                 <wp:docPr id="7" name="Text Box 7"/>
@@ -5092,35 +5108,22 @@
                                 <w:sz w:val="24"/>
                               </w:rPr>
                             </w:pPr>
-                            <w:bookmarkStart w:id="13" w:name="_Toc25677831"/>
+                            <w:bookmarkStart w:id="12" w:name="_Toc25861095"/>
                             <w:r>
                               <w:t xml:space="preserve">Figure </w:t>
                             </w:r>
-                            <w:r>
-                              <w:fldChar w:fldCharType="begin"/>
-                            </w:r>
-                            <w:r>
-                              <w:instrText xml:space="preserve"> SEQ Figure \* ARABIC </w:instrText>
-                            </w:r>
-                            <w:r>
-                              <w:fldChar w:fldCharType="separate"/>
-                            </w:r>
-                            <w:r>
-                              <w:rPr>
-                                <w:noProof/>
-                              </w:rPr>
-                              <w:t>2</w:t>
-                            </w:r>
-                            <w:r>
-                              <w:rPr>
-                                <w:noProof/>
-                              </w:rPr>
-                              <w:fldChar w:fldCharType="end"/>
-                            </w:r>
+                            <w:fldSimple w:instr=" SEQ Figure \* ARABIC ">
+                              <w:r>
+                                <w:rPr>
+                                  <w:noProof/>
+                                </w:rPr>
+                                <w:t>2</w:t>
+                              </w:r>
+                            </w:fldSimple>
                             <w:r>
                               <w:t>: Software Flow Chart</w:t>
                             </w:r>
-                            <w:bookmarkEnd w:id="13"/>
+                            <w:bookmarkEnd w:id="12"/>
                           </w:p>
                         </w:txbxContent>
                       </wps:txbx>
@@ -5150,35 +5153,22 @@
                           <w:sz w:val="24"/>
                         </w:rPr>
                       </w:pPr>
-                      <w:bookmarkStart w:id="14" w:name="_Toc25677831"/>
+                      <w:bookmarkStart w:id="13" w:name="_Toc25861095"/>
                       <w:r>
                         <w:t xml:space="preserve">Figure </w:t>
                       </w:r>
-                      <w:r>
-                        <w:fldChar w:fldCharType="begin"/>
-                      </w:r>
-                      <w:r>
-                        <w:instrText xml:space="preserve"> SEQ Figure \* ARABIC </w:instrText>
-                      </w:r>
-                      <w:r>
-                        <w:fldChar w:fldCharType="separate"/>
-                      </w:r>
-                      <w:r>
-                        <w:rPr>
-                          <w:noProof/>
-                        </w:rPr>
-                        <w:t>2</w:t>
-                      </w:r>
-                      <w:r>
-                        <w:rPr>
-                          <w:noProof/>
-                        </w:rPr>
-                        <w:fldChar w:fldCharType="end"/>
-                      </w:r>
+                      <w:fldSimple w:instr=" SEQ Figure \* ARABIC ">
+                        <w:r>
+                          <w:rPr>
+                            <w:noProof/>
+                          </w:rPr>
+                          <w:t>2</w:t>
+                        </w:r>
+                      </w:fldSimple>
                       <w:r>
                         <w:t>: Software Flow Chart</w:t>
                       </w:r>
-                      <w:bookmarkEnd w:id="14"/>
+                      <w:bookmarkEnd w:id="13"/>
                     </w:p>
                   </w:txbxContent>
                 </v:textbox>
@@ -5193,12 +5183,12 @@
       <w:pPr>
         <w:pStyle w:val="Heading2"/>
       </w:pPr>
-      <w:bookmarkStart w:id="15" w:name="_Toc25759602"/>
+      <w:bookmarkStart w:id="14" w:name="_Toc25861081"/>
       <w:r>
         <w:lastRenderedPageBreak/>
         <w:t>COMPONENT DESCRIPTION</w:t>
       </w:r>
-      <w:bookmarkEnd w:id="15"/>
+      <w:bookmarkEnd w:id="14"/>
     </w:p>
     <w:p>
       <w:pPr>
@@ -5569,12 +5559,12 @@
       <w:pPr>
         <w:pStyle w:val="Heading2"/>
       </w:pPr>
-      <w:bookmarkStart w:id="16" w:name="_Toc25759603"/>
+      <w:bookmarkStart w:id="15" w:name="_Toc25861082"/>
       <w:r>
         <w:lastRenderedPageBreak/>
         <w:t>THEORY OF OPERATION</w:t>
       </w:r>
-      <w:bookmarkEnd w:id="16"/>
+      <w:bookmarkEnd w:id="15"/>
     </w:p>
     <w:p>
       <w:pPr>
@@ -5622,7 +5612,7 @@
           <w:szCs w:val="26"/>
         </w:rPr>
       </w:pPr>
-      <w:bookmarkStart w:id="17" w:name="_Toc25759604"/>
+      <w:bookmarkStart w:id="16" w:name="_Toc25861083"/>
       <w:r>
         <w:rPr>
           <w:sz w:val="26"/>
@@ -5630,7 +5620,7 @@
         </w:rPr>
         <w:t>HARDWARE</w:t>
       </w:r>
-      <w:bookmarkEnd w:id="17"/>
+      <w:bookmarkEnd w:id="16"/>
     </w:p>
     <w:p>
       <w:pPr>
@@ -5648,7 +5638,28 @@
         <w:t xml:space="preserve"> </w:t>
       </w:r>
       <w:r>
-        <w:t>Camera, a Speaker and a Servo Motor</w:t>
+        <w:t>c</w:t>
+      </w:r>
+      <w:r>
+        <w:t xml:space="preserve">amera, a </w:t>
+      </w:r>
+      <w:r>
+        <w:t>s</w:t>
+      </w:r>
+      <w:r>
+        <w:t xml:space="preserve">peaker and a </w:t>
+      </w:r>
+      <w:r>
+        <w:t>s</w:t>
+      </w:r>
+      <w:r>
+        <w:t xml:space="preserve">ervo </w:t>
+      </w:r>
+      <w:r>
+        <w:t>m</w:t>
+      </w:r>
+      <w:r>
+        <w:t>otor</w:t>
       </w:r>
       <w:r>
         <w:t>. These devices are bound together by a Python script.</w:t>
@@ -5667,7 +5678,19 @@
         </w:rPr>
       </w:pPr>
       <w:r>
-        <w:t>The Servo Motor will act as and simulate a gate arm found in abundance at most parking structures. It will have the ability to rotate 90</w:t>
+        <w:t xml:space="preserve">The </w:t>
+      </w:r>
+      <w:r>
+        <w:t>s</w:t>
+      </w:r>
+      <w:r>
+        <w:t xml:space="preserve">ervo </w:t>
+      </w:r>
+      <w:r>
+        <w:t>m</w:t>
+      </w:r>
+      <w:r>
+        <w:t>otor will act as and simulate a gate arm found in abundance at most parking structures. It will have the ability to rotate 90</w:t>
       </w:r>
       <w:r>
         <w:rPr>
@@ -5698,7 +5721,13 @@
         <w:spacing w:line="480" w:lineRule="auto"/>
       </w:pPr>
       <w:r>
-        <w:t>The Speaker will</w:t>
+        <w:t xml:space="preserve">The </w:t>
+      </w:r>
+      <w:r>
+        <w:t>s</w:t>
+      </w:r>
+      <w:r>
+        <w:t>peaker will</w:t>
       </w:r>
       <w:r>
         <w:t xml:space="preserve"> be used to notify the clientele that access has been denied to them and the that access was not granted by generating a 440Hz wave.</w:t>
@@ -5742,7 +5771,7 @@
           <w:szCs w:val="26"/>
         </w:rPr>
       </w:pPr>
-      <w:bookmarkStart w:id="18" w:name="_Toc25759605"/>
+      <w:bookmarkStart w:id="17" w:name="_Toc25861084"/>
       <w:r>
         <w:rPr>
           <w:sz w:val="26"/>
@@ -5751,16 +5780,22 @@
         <w:lastRenderedPageBreak/>
         <w:t>SOFTWARE</w:t>
       </w:r>
-      <w:bookmarkEnd w:id="18"/>
-    </w:p>
-    <w:p/>
+      <w:bookmarkEnd w:id="17"/>
+    </w:p>
     <w:p>
       <w:pPr>
         <w:spacing w:line="480" w:lineRule="auto"/>
+        <w:ind w:firstLine="720"/>
         <w:jc w:val="center"/>
       </w:pPr>
       <w:r>
-        <w:t xml:space="preserve">The Raspberry Pi contains within it the python project solution called “zReconigtion.py”, which, when executed, launches a Graphical User Interface (GUI) pictured below. The GUI allows the user to either manually capture images or to take timed snapshots at a maximum interval of </w:t>
+        <w:t>The Raspberry Pi contains within it the python project solution called “</w:t>
+      </w:r>
+      <w:r>
+        <w:t>Z</w:t>
+      </w:r>
+      <w:r>
+        <w:t xml:space="preserve">Reconigtion.py”, which, when executed, launches a Graphical User Interface (GUI) pictured below. The GUI allows the user to either manually capture images or to take timed snapshots at a maximum interval of </w:t>
       </w:r>
       <w:r>
         <w:t>7</w:t>
@@ -5864,35 +5899,22 @@
                                 <w:sz w:val="24"/>
                               </w:rPr>
                             </w:pPr>
-                            <w:bookmarkStart w:id="19" w:name="_Toc25677832"/>
+                            <w:bookmarkStart w:id="18" w:name="_Toc25861096"/>
                             <w:r>
                               <w:t xml:space="preserve">Figure </w:t>
                             </w:r>
+                            <w:fldSimple w:instr=" SEQ Figure \* ARABIC ">
+                              <w:r>
+                                <w:rPr>
+                                  <w:noProof/>
+                                </w:rPr>
+                                <w:t>3</w:t>
+                              </w:r>
+                            </w:fldSimple>
                             <w:r>
-                              <w:fldChar w:fldCharType="begin"/>
+                              <w:t>: Z-Recognition Graphical User Interface (GUI)</w:t>
                             </w:r>
-                            <w:r>
-                              <w:instrText xml:space="preserve"> SEQ Figure \* ARABIC </w:instrText>
-                            </w:r>
-                            <w:r>
-                              <w:fldChar w:fldCharType="separate"/>
-                            </w:r>
-                            <w:r>
-                              <w:rPr>
-                                <w:noProof/>
-                              </w:rPr>
-                              <w:t>3</w:t>
-                            </w:r>
-                            <w:r>
-                              <w:rPr>
-                                <w:noProof/>
-                              </w:rPr>
-                              <w:fldChar w:fldCharType="end"/>
-                            </w:r>
-                            <w:r>
-                              <w:t>: ZRecognition Graphical User Interface (GUI)</w:t>
-                            </w:r>
-                            <w:bookmarkEnd w:id="19"/>
+                            <w:bookmarkEnd w:id="18"/>
                           </w:p>
                         </w:txbxContent>
                       </wps:txbx>
@@ -5921,35 +5943,22 @@
                           <w:sz w:val="24"/>
                         </w:rPr>
                       </w:pPr>
-                      <w:bookmarkStart w:id="20" w:name="_Toc25677832"/>
+                      <w:bookmarkStart w:id="19" w:name="_Toc25861096"/>
                       <w:r>
                         <w:t xml:space="preserve">Figure </w:t>
                       </w:r>
+                      <w:fldSimple w:instr=" SEQ Figure \* ARABIC ">
+                        <w:r>
+                          <w:rPr>
+                            <w:noProof/>
+                          </w:rPr>
+                          <w:t>3</w:t>
+                        </w:r>
+                      </w:fldSimple>
                       <w:r>
-                        <w:fldChar w:fldCharType="begin"/>
+                        <w:t>: Z-Recognition Graphical User Interface (GUI)</w:t>
                       </w:r>
-                      <w:r>
-                        <w:instrText xml:space="preserve"> SEQ Figure \* ARABIC </w:instrText>
-                      </w:r>
-                      <w:r>
-                        <w:fldChar w:fldCharType="separate"/>
-                      </w:r>
-                      <w:r>
-                        <w:rPr>
-                          <w:noProof/>
-                        </w:rPr>
-                        <w:t>3</w:t>
-                      </w:r>
-                      <w:r>
-                        <w:rPr>
-                          <w:noProof/>
-                        </w:rPr>
-                        <w:fldChar w:fldCharType="end"/>
-                      </w:r>
-                      <w:r>
-                        <w:t>: ZRecognition Graphical User Interface (GUI)</w:t>
-                      </w:r>
-                      <w:bookmarkEnd w:id="20"/>
+                      <w:bookmarkEnd w:id="19"/>
                     </w:p>
                   </w:txbxContent>
                 </v:textbox>
@@ -5977,17 +5986,166 @@
       </w:pPr>
       <w:r>
         <w:lastRenderedPageBreak/>
-        <w:t>The image capture is then deciphered and converted into a text block and returned as a JSON Object. Th</w:t>
-      </w:r>
-      <w:r>
-        <w:t>is</w:t>
-      </w:r>
-      <w:r>
-        <w:t xml:space="preserve"> JSON object is then cross referenced with a database of existing and authorized License Plates. </w:t>
-      </w:r>
-      <w:r>
-        <w:t xml:space="preserve">The database is created with MongoDB (a free to use software which allows for data storage as flexible JSON-like-documents). </w:t>
-      </w:r>
+        <w:t>For both capture routines, manual and timed, a “take image” method is</w:t>
+      </w:r>
+      <w:r>
+        <w:t xml:space="preserve"> called. The difference is that for a timed capture routine, the method is called continuously separated by a user inputted interval and the manual capture routine is executed once</w:t>
+      </w:r>
+      <w:r>
+        <w:t>.</w:t>
+      </w:r>
+      <w:r>
+        <w:t xml:space="preserve"> The “take image” method capture</w:t>
+      </w:r>
+      <w:r>
+        <w:t>s</w:t>
+      </w:r>
+      <w:r>
+        <w:t xml:space="preserve"> an image using the camera</w:t>
+      </w:r>
+      <w:r>
+        <w:t>,</w:t>
+      </w:r>
+      <w:r>
+        <w:t xml:space="preserve"> save</w:t>
+      </w:r>
+      <w:r>
+        <w:t>s</w:t>
+      </w:r>
+      <w:r>
+        <w:t xml:space="preserve"> the image locally, and make</w:t>
+      </w:r>
+      <w:r>
+        <w:t>s</w:t>
+      </w:r>
+      <w:r>
+        <w:t xml:space="preserve"> a </w:t>
+      </w:r>
+      <w:r>
+        <w:t>grayscale copy</w:t>
+      </w:r>
+      <w:r>
+        <w:t xml:space="preserve">. </w:t>
+      </w:r>
+      <w:r>
+        <w:t>A grayscale image is used because in order to binarize an image, which will greatly improve accuracy and consistent text recognition, there can only be color values between white, gray, black and any shade in between.</w:t>
+      </w:r>
+      <w:r>
+        <w:t xml:space="preserve"> The binarized image is then sent to the Computer Vision Service using an Application Programming Interface (API), which holds all necessary credentials and the binarized image’s bytes.</w:t>
+      </w:r>
+      <w:r>
+        <w:t xml:space="preserve"> The API, once the service completes its process, returns a JSON object storing all text extracted. The resultant data is then compared to all license plate</w:t>
+      </w:r>
+      <w:r>
+        <w:t xml:space="preserve"> values in the MongoDB database, which is a cloud-based </w:t>
+      </w:r>
+      <w:r>
+        <w:t>Binary J</w:t>
+      </w:r>
+      <w:r>
+        <w:t>SON</w:t>
+      </w:r>
+      <w:r>
+        <w:t xml:space="preserve"> (BSON)</w:t>
+      </w:r>
+      <w:r>
+        <w:t xml:space="preserve"> database with both paid and free tiers of subscriptions. A ratio is created based on the likeness of each stored database entry and the extracted text. Based on the ratio, if it meets or surpasses a </w:t>
+      </w:r>
+      <w:r>
+        <w:t>software set</w:t>
+      </w:r>
+      <w:r>
+        <w:t xml:space="preserve"> threshold, a validation response will</w:t>
+      </w:r>
+      <w:r>
+        <w:t xml:space="preserve"> be executed. The </w:t>
+      </w:r>
+      <w:r>
+        <w:rPr>
+          <w:rFonts w:cs="Arial"/>
+        </w:rPr>
+        <w:t>validated response is set to output to the GUI log that the plate has been validated, and the servo motor will be rotated from 0</w:t>
+      </w:r>
+      <w:r>
+        <w:rPr>
+          <w:rFonts w:cs="Arial"/>
+        </w:rPr>
+        <w:t>°</w:t>
+      </w:r>
+      <w:r>
+        <w:rPr>
+          <w:rFonts w:cs="Arial"/>
+        </w:rPr>
+        <w:t xml:space="preserve"> to 90</w:t>
+      </w:r>
+      <w:r>
+        <w:rPr>
+          <w:rFonts w:cs="Arial"/>
+        </w:rPr>
+        <w:t>°</w:t>
+      </w:r>
+      <w:r>
+        <w:rPr>
+          <w:rFonts w:cs="Arial"/>
+        </w:rPr>
+        <w:t xml:space="preserve"> and then back down to 0</w:t>
+      </w:r>
+      <w:r>
+        <w:rPr>
+          <w:rFonts w:cs="Arial"/>
+        </w:rPr>
+        <w:t>°</w:t>
+      </w:r>
+      <w:r>
+        <w:rPr>
+          <w:rFonts w:cs="Arial"/>
+        </w:rPr>
+        <w:t>.</w:t>
+      </w:r>
+      <w:r>
+        <w:t xml:space="preserve"> For a failure to validate response, </w:t>
+      </w:r>
+      <w:r>
+        <w:t xml:space="preserve">the servo motor is not activated and instead the </w:t>
+      </w:r>
+      <w:r>
+        <w:t>script will create a soundwave at 440Hz, which</w:t>
+      </w:r>
+      <w:r>
+        <w:t xml:space="preserve"> is played through the speaker to alert the vehicle personnel that</w:t>
+      </w:r>
+      <w:r>
+        <w:t xml:space="preserve"> </w:t>
+      </w:r>
+      <w:r>
+        <w:t>the license plate could not be validated.</w:t>
+      </w:r>
+      <w:bookmarkStart w:id="20" w:name="_GoBack"/>
+      <w:bookmarkEnd w:id="20"/>
+    </w:p>
+    <w:p>
+      <w:pPr>
+        <w:rPr>
+          <w:rFonts w:asciiTheme="majorHAnsi" w:eastAsiaTheme="majorEastAsia" w:hAnsiTheme="majorHAnsi" w:cstheme="majorBidi"/>
+          <w:color w:val="2F5496" w:themeColor="accent1" w:themeShade="BF"/>
+          <w:sz w:val="26"/>
+          <w:szCs w:val="26"/>
+        </w:rPr>
+      </w:pPr>
+      <w:r>
+        <w:br w:type="page"/>
+      </w:r>
+    </w:p>
+    <w:p>
+      <w:pPr>
+        <w:pStyle w:val="Heading2"/>
+      </w:pPr>
+      <w:bookmarkStart w:id="21" w:name="_Toc25861085"/>
+      <w:r>
+        <w:lastRenderedPageBreak/>
+        <w:t>REQUIREMENTS FOR OPERATION</w:t>
+      </w:r>
+      <w:bookmarkEnd w:id="21"/>
     </w:p>
     <w:p>
       <w:pPr>
@@ -5995,84 +6153,7 @@
         <w:ind w:firstLine="720"/>
       </w:pPr>
       <w:r>
-        <w:t xml:space="preserve">If the data exists in the database and there is a match, </w:t>
-      </w:r>
-      <w:r>
-        <w:t>a script to activate the servo motor is triggered, this will rotate the servo motor</w:t>
-      </w:r>
-      <w:r>
-        <w:t xml:space="preserve"> 90</w:t>
-      </w:r>
-      <w:r>
-        <w:rPr>
-          <w:rFonts w:ascii="Calibri" w:hAnsi="Calibri" w:cs="Calibri"/>
-        </w:rPr>
-        <w:t>°</w:t>
-      </w:r>
-      <w:r>
-        <w:t xml:space="preserve"> to simulate a gate arm opening.</w:t>
-      </w:r>
-      <w:r>
-        <w:t xml:space="preserve"> </w:t>
-      </w:r>
-      <w:r>
-        <w:t>If the data does not exist in the database and there is no match, the Servo Motor does</w:t>
-      </w:r>
-      <w:r>
-        <w:t xml:space="preserve"> </w:t>
-      </w:r>
-      <w:r>
-        <w:t xml:space="preserve">not </w:t>
-      </w:r>
-      <w:r>
-        <w:t>activate,</w:t>
-      </w:r>
-      <w:r>
-        <w:t xml:space="preserve"> and </w:t>
-      </w:r>
-      <w:r>
-        <w:t>another clause in the script will trigger and create a soundwave at 440Hz, which</w:t>
-      </w:r>
-      <w:r>
-        <w:t xml:space="preserve"> is played through the speaker to alert the vehicle personnel that</w:t>
-      </w:r>
-      <w:r>
-        <w:t xml:space="preserve"> </w:t>
-      </w:r>
-      <w:r>
-        <w:t>the license plate could not be validated.</w:t>
-      </w:r>
-    </w:p>
-    <w:p>
-      <w:pPr>
-        <w:spacing w:line="480" w:lineRule="auto"/>
-      </w:pPr>
-    </w:p>
-    <w:p>
-      <w:pPr>
-        <w:pStyle w:val="Heading2"/>
-      </w:pPr>
-      <w:bookmarkStart w:id="21" w:name="_Toc25759606"/>
-      <w:r>
-        <w:t>REQUIREMENTS FOR OPERATION</w:t>
-      </w:r>
-      <w:bookmarkEnd w:id="21"/>
-    </w:p>
-    <w:p>
-      <w:pPr>
-        <w:spacing w:line="480" w:lineRule="auto"/>
-        <w:ind w:firstLine="720"/>
-      </w:pPr>
-      <w:r>
-        <w:t xml:space="preserve">There </w:t>
-      </w:r>
-      <w:proofErr w:type="gramStart"/>
-      <w:r>
-        <w:t>are</w:t>
-      </w:r>
-      <w:proofErr w:type="gramEnd"/>
-      <w:r>
-        <w:t xml:space="preserve"> no major </w:t>
+        <w:t xml:space="preserve">There are no major </w:t>
       </w:r>
       <w:r>
         <w:t>user required hardware components</w:t>
@@ -6098,14 +6179,13 @@
       <w:pPr>
         <w:pStyle w:val="Heading1"/>
       </w:pPr>
-      <w:bookmarkStart w:id="22" w:name="_Toc25759607"/>
+      <w:bookmarkStart w:id="22" w:name="_Toc25861086"/>
       <w:r>
         <w:lastRenderedPageBreak/>
         <w:t>MAINTENANCE REQUIREMENTS</w:t>
       </w:r>
       <w:bookmarkEnd w:id="22"/>
     </w:p>
-    <w:p/>
     <w:p>
       <w:pPr>
         <w:spacing w:line="480" w:lineRule="auto"/>
@@ -6252,13 +6332,14 @@
         <w:spacing w:line="480" w:lineRule="auto"/>
       </w:pPr>
       <w:r>
-        <w:t>Once the Pi has been powered on, simply launch the “zRecognition.py” script to start up the program</w:t>
-      </w:r>
-    </w:p>
-    <w:p>
-      <w:pPr>
-        <w:spacing w:line="480" w:lineRule="auto"/>
-      </w:pPr>
+        <w:t>Once the Pi has been powered on, simply launch the “</w:t>
+      </w:r>
+      <w:r>
+        <w:t>Z</w:t>
+      </w:r>
+      <w:r>
+        <w:t>Recognition.py” script to start up the program</w:t>
+      </w:r>
     </w:p>
     <w:p>
       <w:pPr>
@@ -6301,7 +6382,7 @@
       <w:pPr>
         <w:pStyle w:val="Heading1"/>
       </w:pPr>
-      <w:bookmarkStart w:id="23" w:name="_Toc25759608"/>
+      <w:bookmarkStart w:id="23" w:name="_Toc25861087"/>
       <w:r>
         <w:lastRenderedPageBreak/>
         <w:t>CONCLUSION</w:t>
@@ -6312,48 +6393,45 @@
     <w:p>
       <w:pPr>
         <w:spacing w:line="480" w:lineRule="auto"/>
+      </w:pPr>
+      <w:r>
         <w:rPr>
           <w:szCs w:val="24"/>
         </w:rPr>
-      </w:pPr>
+        <w:t xml:space="preserve">Z-Recognition provides a more modern, efficient, scalable and simplistic approach of a security system. The design and implementation of this system required different aspects from many of the courses taken in Seneca College’s Computer Engineering Technology program. Skills and knowledge learned in ETD555, LNX155, NSP655, PRG469 and PRG655. However, the scope of this project required research above the foundations learned in these courses. For example, setting up and using the Azure Computer Vision resource, which required knowledge of JSON, Machine Learning, Image processing and more </w:t>
+      </w:r>
       <w:r>
         <w:rPr>
           <w:szCs w:val="24"/>
         </w:rPr>
-        <w:t xml:space="preserve">Z-Recognition provides a more modern, efficient, scalable and simplistic approach of a security system. The design and implementation of this system required different aspects from many of the courses taken in Seneca College’s Computer Engineering Technology program. Skills and knowledge learned in ETD555, LNX155, NSP655, PRG469 and PRG655. However, the scope of this project required research above the foundations learned in these courses. For example, setting up and using the Azure Computer Vision resource, which required knowledge of JSON, Machine Learning, Image processing and more </w:t>
+        <w:t>in-depth</w:t>
       </w:r>
       <w:r>
         <w:rPr>
           <w:szCs w:val="24"/>
         </w:rPr>
-        <w:t>in-depth</w:t>
-      </w:r>
-      <w:r>
+        <w:t xml:space="preserve"> knowledge of Hypertext Transfer Protocol (HTTP). This project was successfully completed well within the initial projected timeline previously defined.</w:t>
+      </w:r>
+    </w:p>
+    <w:p>
+      <w:r>
+        <w:br w:type="page"/>
+      </w:r>
+    </w:p>
+    <w:p>
+      <w:pPr>
+        <w:pStyle w:val="Heading1"/>
         <w:rPr>
           <w:szCs w:val="24"/>
         </w:rPr>
-        <w:t xml:space="preserve"> knowledge of Hypertext Transfer Protocol (HTTP). This project was successfully completed well within the initial projected timeline previously defined.</w:t>
-      </w:r>
-      <w:r>
-        <w:rPr>
-          <w:sz w:val="28"/>
-          <w:szCs w:val="24"/>
-        </w:rPr>
-        <w:br w:type="page"/>
-      </w:r>
-    </w:p>
-    <w:p>
-      <w:pPr>
-        <w:pStyle w:val="Heading1"/>
-      </w:pPr>
-      <w:bookmarkStart w:id="24" w:name="_Toc25759609"/>
+      </w:pPr>
+      <w:bookmarkStart w:id="24" w:name="_Toc25861088"/>
       <w:r>
         <w:lastRenderedPageBreak/>
         <w:t>FURTHER DEVELOPMENTS</w:t>
       </w:r>
       <w:bookmarkEnd w:id="24"/>
     </w:p>
-    <w:p/>
     <w:p>
       <w:pPr>
         <w:spacing w:line="480" w:lineRule="auto"/>
@@ -6366,7 +6444,19 @@
         <w:rPr>
           <w:szCs w:val="24"/>
         </w:rPr>
-        <w:t>ZRecognition is a highly versatile system,</w:t>
+        <w:t>Z</w:t>
+      </w:r>
+      <w:r>
+        <w:rPr>
+          <w:szCs w:val="24"/>
+        </w:rPr>
+        <w:t>-</w:t>
+      </w:r>
+      <w:r>
+        <w:rPr>
+          <w:szCs w:val="24"/>
+        </w:rPr>
+        <w:t>Recognition is a highly versatile system,</w:t>
       </w:r>
       <w:r>
         <w:rPr>
@@ -6607,39 +6697,14 @@
     </w:p>
     <w:p>
       <w:pPr>
-        <w:pStyle w:val="ListParagraph"/>
-        <w:spacing w:line="480" w:lineRule="auto"/>
-        <w:ind w:left="1418"/>
-        <w:rPr>
-          <w:sz w:val="28"/>
-          <w:szCs w:val="24"/>
-        </w:rPr>
-      </w:pPr>
-    </w:p>
-    <w:p>
-      <w:pPr>
-        <w:pStyle w:val="ListParagraph"/>
-      </w:pPr>
-    </w:p>
-    <w:p/>
-    <w:p>
-      <w:pPr>
-        <w:pStyle w:val="ListParagraph"/>
-        <w:numPr>
-          <w:ilvl w:val="0"/>
-          <w:numId w:val="14"/>
-        </w:numPr>
-        <w:ind w:left="709"/>
-        <w:rPr>
-          <w:sz w:val="28"/>
-          <w:szCs w:val="24"/>
-        </w:rPr>
-      </w:pPr>
-      <w:r>
-        <w:rPr>
-          <w:sz w:val="28"/>
-          <w:szCs w:val="24"/>
-        </w:rPr>
+        <w:rPr>
+          <w:rFonts w:asciiTheme="majorHAnsi" w:eastAsiaTheme="majorEastAsia" w:hAnsiTheme="majorHAnsi" w:cstheme="majorBidi"/>
+          <w:color w:val="2F5496" w:themeColor="accent1" w:themeShade="BF"/>
+          <w:sz w:val="32"/>
+          <w:szCs w:val="32"/>
+        </w:rPr>
+      </w:pPr>
+      <w:r>
         <w:br w:type="page"/>
       </w:r>
     </w:p>
@@ -6647,55 +6712,40 @@
       <w:pPr>
         <w:pStyle w:val="Heading1"/>
       </w:pPr>
-      <w:bookmarkStart w:id="25" w:name="_Toc25759610"/>
+      <w:bookmarkStart w:id="25" w:name="_Toc25861089"/>
       <w:r>
         <w:lastRenderedPageBreak/>
         <w:t>APPENDIX</w:t>
       </w:r>
       <w:bookmarkEnd w:id="25"/>
     </w:p>
-    <w:p/>
     <w:p>
       <w:pPr>
         <w:pStyle w:val="Heading2"/>
       </w:pPr>
-      <w:bookmarkStart w:id="26" w:name="_Toc25759611"/>
+      <w:bookmarkStart w:id="26" w:name="_Toc25861090"/>
       <w:r>
         <w:t>PARTS LIST / BILL OF MATERIALS</w:t>
       </w:r>
       <w:bookmarkEnd w:id="26"/>
     </w:p>
-    <w:p/>
     <w:p>
       <w:pPr>
         <w:pStyle w:val="Caption"/>
         <w:keepNext/>
       </w:pPr>
-      <w:bookmarkStart w:id="27" w:name="_Toc25588801"/>
+      <w:bookmarkStart w:id="27" w:name="_Toc25861097"/>
       <w:r>
         <w:t xml:space="preserve">Table </w:t>
       </w:r>
-      <w:r>
-        <w:fldChar w:fldCharType="begin"/>
-      </w:r>
-      <w:r>
-        <w:instrText xml:space="preserve"> SEQ Table \* ARABIC </w:instrText>
-      </w:r>
-      <w:r>
-        <w:fldChar w:fldCharType="separate"/>
-      </w:r>
-      <w:r>
-        <w:rPr>
-          <w:noProof/>
-        </w:rPr>
-        <w:t>1</w:t>
-      </w:r>
-      <w:r>
-        <w:rPr>
-          <w:noProof/>
-        </w:rPr>
-        <w:fldChar w:fldCharType="end"/>
-      </w:r>
+      <w:fldSimple w:instr=" SEQ Table \* ARABIC ">
+        <w:r>
+          <w:rPr>
+            <w:noProof/>
+          </w:rPr>
+          <w:t>1</w:t>
+        </w:r>
+      </w:fldSimple>
       <w:r>
         <w:t>: Bill of Materials</w:t>
       </w:r>
@@ -7196,27 +7246,30 @@
       <w:pPr>
         <w:pStyle w:val="Heading2"/>
       </w:pPr>
-      <w:bookmarkStart w:id="28" w:name="_Toc25759612"/>
+      <w:bookmarkStart w:id="28" w:name="_Toc25861091"/>
       <w:r>
         <w:t>CREDENTIALS</w:t>
       </w:r>
       <w:bookmarkEnd w:id="28"/>
     </w:p>
-    <w:p/>
-    <w:p>
-      <w:r>
-        <w:t>Currently there are no log in credentials required to operate any aspect of this system.</w:t>
-      </w:r>
-    </w:p>
-    <w:p>
-      <w:pPr>
-        <w:pStyle w:val="Heading1"/>
-      </w:pPr>
-      <w:r>
-        <w:rPr>
-          <w:sz w:val="28"/>
-          <w:szCs w:val="24"/>
-        </w:rPr>
+    <w:p>
+      <w:r>
+        <w:t xml:space="preserve">Excluding any accounts or passwords required for accessing the cloud services used, which will need to be setup by the client, </w:t>
+      </w:r>
+      <w:r>
+        <w:t>there are no log in credentials required to operate any aspect of this system.</w:t>
+      </w:r>
+    </w:p>
+    <w:p>
+      <w:pPr>
+        <w:rPr>
+          <w:rFonts w:asciiTheme="majorHAnsi" w:eastAsiaTheme="majorEastAsia" w:hAnsiTheme="majorHAnsi" w:cstheme="majorBidi"/>
+          <w:color w:val="2F5496" w:themeColor="accent1" w:themeShade="BF"/>
+          <w:sz w:val="26"/>
+          <w:szCs w:val="26"/>
+        </w:rPr>
+      </w:pPr>
+      <w:r>
         <w:br w:type="page"/>
       </w:r>
     </w:p>
@@ -7224,7 +7277,7 @@
       <w:pPr>
         <w:pStyle w:val="Heading2"/>
       </w:pPr>
-      <w:bookmarkStart w:id="29" w:name="_Toc25759613"/>
+      <w:bookmarkStart w:id="29" w:name="_Toc25861092"/>
       <w:r>
         <w:lastRenderedPageBreak/>
         <w:t>BIBLIOGRAPHY, REFERENCES AND CITATIONS</w:t>
@@ -7347,30 +7400,24 @@
         <w:t>.</w:t>
       </w:r>
     </w:p>
-    <w:p/>
-    <w:p/>
-    <w:p/>
-    <w:p/>
-    <w:p/>
-    <w:p/>
-    <w:p/>
-    <w:p/>
-    <w:p/>
-    <w:p/>
-    <w:p/>
     <w:p>
       <w:pPr>
         <w:rPr>
           <w:rFonts w:asciiTheme="majorHAnsi" w:eastAsiaTheme="majorEastAsia" w:hAnsiTheme="majorHAnsi" w:cstheme="majorBidi"/>
           <w:color w:val="2F5496" w:themeColor="accent1" w:themeShade="BF"/>
-        </w:rPr>
-      </w:pPr>
+          <w:sz w:val="26"/>
+          <w:szCs w:val="26"/>
+        </w:rPr>
+      </w:pPr>
+      <w:r>
+        <w:br w:type="page"/>
+      </w:r>
     </w:p>
     <w:p>
       <w:pPr>
         <w:pStyle w:val="Heading2"/>
       </w:pPr>
-      <w:bookmarkStart w:id="30" w:name="_Toc25759614"/>
+      <w:bookmarkStart w:id="30" w:name="_Toc25861093"/>
       <w:r>
         <w:lastRenderedPageBreak/>
         <w:t>CONTACT INFORMATION</w:t>
@@ -10307,13 +10354,14 @@
     <w:basedOn w:val="Normal"/>
     <w:next w:val="Normal"/>
     <w:link w:val="Heading1Char"/>
+    <w:autoRedefine/>
     <w:uiPriority w:val="9"/>
     <w:qFormat/>
-    <w:rsid w:val="0005147C"/>
+    <w:rsid w:val="00BE71F6"/>
     <w:pPr>
       <w:keepNext/>
       <w:keepLines/>
-      <w:spacing w:before="240" w:after="0"/>
+      <w:spacing w:before="480" w:after="240"/>
       <w:outlineLvl w:val="0"/>
     </w:pPr>
     <w:rPr>
@@ -10477,7 +10525,7 @@
     <w:basedOn w:val="DefaultParagraphFont"/>
     <w:link w:val="Heading1"/>
     <w:uiPriority w:val="9"/>
-    <w:rsid w:val="0005147C"/>
+    <w:rsid w:val="00BE71F6"/>
     <w:rPr>
       <w:rFonts w:asciiTheme="majorHAnsi" w:eastAsiaTheme="majorEastAsia" w:hAnsiTheme="majorHAnsi" w:cstheme="majorBidi"/>
       <w:color w:val="2F5496" w:themeColor="accent1" w:themeShade="BF"/>
@@ -11236,7 +11284,7 @@
 </file>
 
 <file path=customXml/itemProps1.xml><?xml version="1.0" encoding="utf-8"?>
-<ds:datastoreItem xmlns:ds="http://schemas.openxmlformats.org/officeDocument/2006/customXml" ds:itemID="{D7EDCBDC-26CE-4FED-8B50-E00A4959845E}">
+<ds:datastoreItem xmlns:ds="http://schemas.openxmlformats.org/officeDocument/2006/customXml" ds:itemID="{67B60C98-37E2-4428-B65B-24F59C1F830E}">
   <ds:schemaRefs>
     <ds:schemaRef ds:uri="http://schemas.openxmlformats.org/officeDocument/2006/bibliography"/>
   </ds:schemaRefs>

</xml_diff>